<commit_message>
Bugfix: Fixed error importing tables with width in %
</commit_message>
<xml_diff>
--- a/pso-docx-ant/src/test/import/cases/table-inside-list/table-inside-list.docx
+++ b/pso-docx-ant/src/test/import/cases/table-inside-list/table-inside-list.docx
@@ -36,7 +36,7 @@
     </w:p>
     <w:tbl>
       <w:tblPr>
-        <w:tblW w:w="0" w:type="auto"/>
+        <w:tblW w:w="4999" w:type="pct"/>
         <w:tblInd w:w="709" w:type="dxa"/>
         <w:tblLayout w:type="fixed"/>
         <w:tblLook w:val="0000" w:firstRow="0" w:lastRow="0" w:firstColumn="0" w:lastColumn="0" w:noHBand="0" w:noVBand="0"/>
@@ -461,7 +461,7 @@
     </w:p>
     <w:tbl>
       <w:tblPr>
-        <w:tblW w:w="0" w:type="auto"/>
+        <w:tblW w:w="100%" w:type="pct"/>
         <w:tblInd w:w="709" w:type="dxa"/>
         <w:tblLayout w:type="fixed"/>
         <w:tblLook w:val="0000" w:firstRow="0" w:lastRow="0" w:firstColumn="0" w:lastColumn="0" w:noHBand="0" w:noVBand="0"/>
@@ -1180,7 +1180,7 @@
     </w:p>
     <w:tbl>
       <w:tblPr>
-        <w:tblW w:w="0" w:type="auto"/>
+        <w:tblW w:w="9001" w:type="dxa"/>
         <w:tblInd w:w="709" w:type="dxa"/>
         <w:tblLayout w:type="fixed"/>
         <w:tblLook w:val="0000" w:firstRow="0" w:lastRow="0" w:firstColumn="0" w:lastColumn="0" w:noHBand="0" w:noVBand="0"/>

</xml_diff>